<commit_message>
refactored code.. added customised dialogs.. bug fixes..
</commit_message>
<xml_diff>
--- a/_documents/demo updates/System update as of Nov 15, 2016 - with comments from Bryan.docx
+++ b/_documents/demo updates/System update as of Nov 15, 2016 - with comments from Bryan.docx
@@ -39,19 +39,7 @@
         <w:rPr>
           <w:color w:val="3333FF"/>
         </w:rPr>
-        <w:t xml:space="preserve"> (</w:t>
-      </w:r>
-      <w:r>
-        <w:rPr>
-          <w:color w:val="3333FF"/>
-        </w:rPr>
-        <w:t>done</w:t>
-      </w:r>
-      <w:r>
-        <w:rPr>
-          <w:color w:val="3333FF"/>
-        </w:rPr>
-        <w:t>)</w:t>
+        <w:t xml:space="preserve"> (done)</w:t>
       </w:r>
     </w:p>
     <w:p>
@@ -127,19 +115,7 @@
         <w:rPr>
           <w:color w:val="3333FF"/>
         </w:rPr>
-        <w:t xml:space="preserve"> (</w:t>
-      </w:r>
-      <w:r>
-        <w:rPr>
-          <w:color w:val="3333FF"/>
-        </w:rPr>
-        <w:t>done</w:t>
-      </w:r>
-      <w:r>
-        <w:rPr>
-          <w:color w:val="3333FF"/>
-        </w:rPr>
-        <w:t>) - okay</w:t>
+        <w:t xml:space="preserve"> (done) - okay</w:t>
       </w:r>
     </w:p>
     <w:p>
@@ -277,19 +253,7 @@
         <w:rPr>
           <w:color w:val="3333FF"/>
         </w:rPr>
-        <w:t>(</w:t>
-      </w:r>
-      <w:r>
-        <w:rPr>
-          <w:color w:val="3333FF"/>
-        </w:rPr>
-        <w:t>done</w:t>
-      </w:r>
-      <w:r>
-        <w:rPr>
-          <w:color w:val="3333FF"/>
-        </w:rPr>
-        <w:t>)</w:t>
+        <w:t>(done)</w:t>
       </w:r>
     </w:p>
     <w:p>
@@ -310,19 +274,7 @@
         <w:rPr>
           <w:color w:val="3333FF"/>
         </w:rPr>
-        <w:t>(</w:t>
-      </w:r>
-      <w:r>
-        <w:rPr>
-          <w:color w:val="3333FF"/>
-        </w:rPr>
-        <w:t>done</w:t>
-      </w:r>
-      <w:r>
-        <w:rPr>
-          <w:color w:val="3333FF"/>
-        </w:rPr>
-        <w:t>)</w:t>
+        <w:t>(done)</w:t>
       </w:r>
       <w:bookmarkEnd w:id="0"/>
       <w:r>
@@ -347,19 +299,7 @@
         <w:rPr>
           <w:color w:val="3333FF"/>
         </w:rPr>
-        <w:t>(</w:t>
-      </w:r>
-      <w:r>
-        <w:rPr>
-          <w:color w:val="3333FF"/>
-        </w:rPr>
-        <w:t>fixed - done</w:t>
-      </w:r>
-      <w:r>
-        <w:rPr>
-          <w:color w:val="3333FF"/>
-        </w:rPr>
-        <w:t>)</w:t>
+        <w:t>(fixed - done)</w:t>
       </w:r>
       <w:r>
         <w:rPr/>
@@ -377,7 +317,17 @@
       </w:pPr>
       <w:r>
         <w:rPr/>
-        <w:t>Branch under loan classification details should be fixed since it will display the account type</w:t>
+        <w:t xml:space="preserve">Branch under loan classification details should be fixed since it will display the account type </w:t>
+      </w:r>
+      <w:r>
+        <w:rPr>
+          <w:color w:val="3333FF"/>
+        </w:rPr>
+        <w:t>(for clarification on next demo)</w:t>
+      </w:r>
+      <w:r>
+        <w:rPr/>
+        <w:t xml:space="preserve"> </w:t>
       </w:r>
     </w:p>
     <w:p>
@@ -397,19 +347,7 @@
         <w:rPr>
           <w:color w:val="3333FF"/>
         </w:rPr>
-        <w:t>(</w:t>
-      </w:r>
-      <w:r>
-        <w:rPr>
-          <w:color w:val="3333FF"/>
-        </w:rPr>
-        <w:t>done</w:t>
-      </w:r>
-      <w:r>
-        <w:rPr>
-          <w:color w:val="3333FF"/>
-        </w:rPr>
-        <w:t>)</w:t>
+        <w:t>(done)</w:t>
       </w:r>
       <w:r>
         <w:rPr/>
@@ -433,19 +371,7 @@
         <w:rPr>
           <w:color w:val="3333FF"/>
         </w:rPr>
-        <w:t>(</w:t>
-      </w:r>
-      <w:r>
-        <w:rPr>
-          <w:color w:val="3333FF"/>
-        </w:rPr>
-        <w:t>to be managed by users</w:t>
-      </w:r>
-      <w:r>
-        <w:rPr>
-          <w:color w:val="3333FF"/>
-        </w:rPr>
-        <w:t>)</w:t>
+        <w:t>(to be managed by users)</w:t>
       </w:r>
       <w:r>
         <w:rPr/>
@@ -469,19 +395,7 @@
         <w:rPr>
           <w:color w:val="3333FF"/>
         </w:rPr>
-        <w:t>(</w:t>
-      </w:r>
-      <w:r>
-        <w:rPr>
-          <w:color w:val="3333FF"/>
-        </w:rPr>
-        <w:t>need to discussed – not sure if it is a good idea to add a branch as a recipient as eventually said branch will be releasing to an individual. Possible solution would be a branch recorded against the recipient.</w:t>
-      </w:r>
-      <w:r>
-        <w:rPr>
-          <w:color w:val="3333FF"/>
-        </w:rPr>
-        <w:t>)</w:t>
+        <w:t>(need to discussed – not sure if it is a good idea to add a branch as a recipient as eventually said branch will be releasing to an individual. Possible solution would be a branch recorded against the recipient.)</w:t>
       </w:r>
       <w:r>
         <w:rPr/>
@@ -505,19 +419,7 @@
         <w:rPr>
           <w:color w:val="3333FF"/>
         </w:rPr>
-        <w:t>(</w:t>
-      </w:r>
-      <w:r>
-        <w:rPr>
-          <w:color w:val="3333FF"/>
-        </w:rPr>
-        <w:t>each status has a date recorded against it</w:t>
-      </w:r>
-      <w:r>
-        <w:rPr>
-          <w:color w:val="3333FF"/>
-        </w:rPr>
-        <w:t>)</w:t>
+        <w:t>(each status has a date recorded against it so this can be generated)</w:t>
       </w:r>
       <w:r>
         <w:rPr/>
@@ -701,7 +603,7 @@
         <w:rPr>
           <w:color w:val="3333FF"/>
         </w:rPr>
-        <w:t>(under development)</w:t>
+        <w:t>(done)</w:t>
       </w:r>
     </w:p>
     <w:p>
@@ -727,7 +629,7 @@
         <w:rPr>
           <w:color w:val="3333FF"/>
         </w:rPr>
-        <w:t>(under development)</w:t>
+        <w:t>(done)</w:t>
       </w:r>
     </w:p>
     <w:p>
@@ -861,7 +763,7 @@
         <w:rPr>
           <w:color w:val="3333FF"/>
         </w:rPr>
-        <w:t xml:space="preserve"> (under development)</w:t>
+        <w:t xml:space="preserve"> (done)</w:t>
       </w:r>
     </w:p>
     <w:p>
@@ -957,7 +859,7 @@
         <w:rPr>
           <w:color w:val="3333FF"/>
         </w:rPr>
-        <w:t>(under development)</w:t>
+        <w:t>(done)</w:t>
       </w:r>
     </w:p>
     <w:p>
@@ -1036,7 +938,13 @@
       </w:pPr>
       <w:r>
         <w:rPr/>
-        <w:t>- no longer needed, please delete the educational attainment of reference data also contact number of immediate head is not necessary since this was not reflected in the application form.</w:t>
+        <w:t xml:space="preserve">- no longer needed, please delete the educational attainment of reference data also contact number of immediate head is not necessary since this was not reflected in the application form. </w:t>
+      </w:r>
+      <w:r>
+        <w:rPr>
+          <w:color w:val="3333FF"/>
+        </w:rPr>
+        <w:t>(done)</w:t>
       </w:r>
     </w:p>
     <w:p>
@@ -1119,13 +1027,7 @@
         <w:rPr>
           <w:color w:val="3333FF"/>
         </w:rPr>
-        <w:t xml:space="preserve">) </w:t>
-      </w:r>
-      <w:r>
-        <w:rPr>
-          <w:color w:val="3333FF"/>
-        </w:rPr>
-        <w:t>(done)</w:t>
+        <w:t>) (done)</w:t>
       </w:r>
     </w:p>
     <w:p>
@@ -1145,7 +1047,7 @@
         <w:rPr>
           <w:color w:val="3333FF"/>
         </w:rPr>
-        <w:t>(under development)</w:t>
+        <w:t xml:space="preserve">(done) </w:t>
       </w:r>
     </w:p>
     <w:p>
@@ -1236,7 +1138,13 @@
       </w:pPr>
       <w:r>
         <w:rPr/>
-        <w:t>- can we add maximum age in the loan classification details? So it will prompt the user that maximum term that will be given is up to maximum age limit or maximum term whichever comes first. Since we have encountered errors like this before that the employee granted term beyond the maximum age limit.</w:t>
+        <w:t xml:space="preserve">- can we add maximum age in the loan classification details? So it will prompt the user that maximum term that will be given is up to maximum age limit or maximum term whichever comes first. Since we have encountered errors like this before that the employee granted term beyond the maximum age limit. </w:t>
+      </w:r>
+      <w:r>
+        <w:rPr>
+          <w:color w:val="3333FF"/>
+        </w:rPr>
+        <w:t>(done)</w:t>
       </w:r>
     </w:p>
     <w:p>
@@ -1256,7 +1164,15 @@
         <w:rPr>
           <w:color w:val="3333FF"/>
         </w:rPr>
-        <w:t xml:space="preserve"> (this is a bug and will be fixed on the next demo)</w:t>
+        <w:t xml:space="preserve"> (this is a bug and will be fixed on the next demo) </w:t>
+      </w:r>
+      <w:bookmarkStart w:id="1" w:name="__DdeLink__250_1497403703"/>
+      <w:bookmarkEnd w:id="1"/>
+      <w:r>
+        <w:rPr>
+          <w:color w:val="3333FF"/>
+        </w:rPr>
+        <w:t>(done)</w:t>
       </w:r>
     </w:p>
     <w:p>
@@ -1394,10 +1310,10 @@
         <w:tblStyle w:val="TableGrid"/>
         <w:tblW w:w="9349" w:type="dxa"/>
         <w:jc w:val="left"/>
-        <w:tblInd w:w="-10" w:type="dxa"/>
+        <w:tblInd w:w="-20" w:type="dxa"/>
         <w:tblCellMar>
           <w:top w:w="0" w:type="dxa"/>
-          <w:left w:w="98" w:type="dxa"/>
+          <w:left w:w="88" w:type="dxa"/>
           <w:bottom w:w="0" w:type="dxa"/>
           <w:right w:w="108" w:type="dxa"/>
         </w:tblCellMar>
@@ -1418,7 +1334,7 @@
             <w:tcBorders/>
             <w:shd w:color="auto" w:fill="auto" w:val="clear"/>
             <w:tcMar>
-              <w:left w:w="98" w:type="dxa"/>
+              <w:left w:w="88" w:type="dxa"/>
             </w:tcMar>
           </w:tcPr>
           <w:p>
@@ -1445,7 +1361,7 @@
             <w:tcBorders/>
             <w:shd w:color="auto" w:fill="auto" w:val="clear"/>
             <w:tcMar>
-              <w:left w:w="98" w:type="dxa"/>
+              <w:left w:w="88" w:type="dxa"/>
             </w:tcMar>
           </w:tcPr>
           <w:p>
@@ -1472,7 +1388,7 @@
             <w:tcBorders/>
             <w:shd w:color="auto" w:fill="auto" w:val="clear"/>
             <w:tcMar>
-              <w:left w:w="98" w:type="dxa"/>
+              <w:left w:w="88" w:type="dxa"/>
             </w:tcMar>
           </w:tcPr>
           <w:p>
@@ -1499,7 +1415,7 @@
             <w:tcBorders/>
             <w:shd w:color="auto" w:fill="auto" w:val="clear"/>
             <w:tcMar>
-              <w:left w:w="98" w:type="dxa"/>
+              <w:left w:w="88" w:type="dxa"/>
             </w:tcMar>
           </w:tcPr>
           <w:p>
@@ -1526,7 +1442,7 @@
             <w:tcBorders/>
             <w:shd w:color="auto" w:fill="auto" w:val="clear"/>
             <w:tcMar>
-              <w:left w:w="98" w:type="dxa"/>
+              <w:left w:w="88" w:type="dxa"/>
             </w:tcMar>
           </w:tcPr>
           <w:p>
@@ -1556,7 +1472,7 @@
             <w:tcBorders/>
             <w:shd w:color="auto" w:fill="auto" w:val="clear"/>
             <w:tcMar>
-              <w:left w:w="98" w:type="dxa"/>
+              <w:left w:w="88" w:type="dxa"/>
             </w:tcMar>
           </w:tcPr>
           <w:p>
@@ -1577,7 +1493,7 @@
             <w:tcBorders/>
             <w:shd w:color="auto" w:fill="auto" w:val="clear"/>
             <w:tcMar>
-              <w:left w:w="98" w:type="dxa"/>
+              <w:left w:w="88" w:type="dxa"/>
             </w:tcMar>
           </w:tcPr>
           <w:p>
@@ -1598,7 +1514,7 @@
             <w:tcBorders/>
             <w:shd w:color="auto" w:fill="auto" w:val="clear"/>
             <w:tcMar>
-              <w:left w:w="98" w:type="dxa"/>
+              <w:left w:w="88" w:type="dxa"/>
             </w:tcMar>
           </w:tcPr>
           <w:p>
@@ -1619,7 +1535,7 @@
             <w:tcBorders/>
             <w:shd w:color="auto" w:fill="auto" w:val="clear"/>
             <w:tcMar>
-              <w:left w:w="98" w:type="dxa"/>
+              <w:left w:w="88" w:type="dxa"/>
             </w:tcMar>
           </w:tcPr>
           <w:p>
@@ -1646,7 +1562,7 @@
             <w:tcBorders/>
             <w:shd w:color="auto" w:fill="auto" w:val="clear"/>
             <w:tcMar>
-              <w:left w:w="98" w:type="dxa"/>
+              <w:left w:w="88" w:type="dxa"/>
             </w:tcMar>
           </w:tcPr>
           <w:p>
@@ -1670,7 +1586,7 @@
             <w:tcBorders/>
             <w:shd w:color="auto" w:fill="auto" w:val="clear"/>
             <w:tcMar>
-              <w:left w:w="98" w:type="dxa"/>
+              <w:left w:w="88" w:type="dxa"/>
             </w:tcMar>
           </w:tcPr>
           <w:p>
@@ -1691,7 +1607,7 @@
             <w:tcBorders/>
             <w:shd w:color="auto" w:fill="auto" w:val="clear"/>
             <w:tcMar>
-              <w:left w:w="98" w:type="dxa"/>
+              <w:left w:w="88" w:type="dxa"/>
             </w:tcMar>
           </w:tcPr>
           <w:p>
@@ -1712,7 +1628,7 @@
             <w:tcBorders/>
             <w:shd w:color="auto" w:fill="auto" w:val="clear"/>
             <w:tcMar>
-              <w:left w:w="98" w:type="dxa"/>
+              <w:left w:w="88" w:type="dxa"/>
             </w:tcMar>
           </w:tcPr>
           <w:p>
@@ -1733,7 +1649,7 @@
             <w:tcBorders/>
             <w:shd w:color="auto" w:fill="auto" w:val="clear"/>
             <w:tcMar>
-              <w:left w:w="98" w:type="dxa"/>
+              <w:left w:w="88" w:type="dxa"/>
             </w:tcMar>
           </w:tcPr>
           <w:p>
@@ -1760,7 +1676,7 @@
             <w:tcBorders/>
             <w:shd w:color="auto" w:fill="auto" w:val="clear"/>
             <w:tcMar>
-              <w:left w:w="98" w:type="dxa"/>
+              <w:left w:w="88" w:type="dxa"/>
             </w:tcMar>
           </w:tcPr>
           <w:p>
@@ -1784,7 +1700,7 @@
             <w:tcBorders/>
             <w:shd w:color="auto" w:fill="auto" w:val="clear"/>
             <w:tcMar>
-              <w:left w:w="98" w:type="dxa"/>
+              <w:left w:w="88" w:type="dxa"/>
             </w:tcMar>
           </w:tcPr>
           <w:p>
@@ -1804,7 +1720,7 @@
             <w:tcBorders/>
             <w:shd w:color="auto" w:fill="auto" w:val="clear"/>
             <w:tcMar>
-              <w:left w:w="98" w:type="dxa"/>
+              <w:left w:w="88" w:type="dxa"/>
             </w:tcMar>
           </w:tcPr>
           <w:p>
@@ -1824,7 +1740,7 @@
             <w:tcBorders/>
             <w:shd w:color="auto" w:fill="auto" w:val="clear"/>
             <w:tcMar>
-              <w:left w:w="98" w:type="dxa"/>
+              <w:left w:w="88" w:type="dxa"/>
             </w:tcMar>
           </w:tcPr>
           <w:p>
@@ -1845,7 +1761,7 @@
             <w:tcBorders/>
             <w:shd w:color="auto" w:fill="auto" w:val="clear"/>
             <w:tcMar>
-              <w:left w:w="98" w:type="dxa"/>
+              <w:left w:w="88" w:type="dxa"/>
             </w:tcMar>
           </w:tcPr>
           <w:p>
@@ -1866,7 +1782,7 @@
             <w:tcBorders/>
             <w:shd w:color="auto" w:fill="auto" w:val="clear"/>
             <w:tcMar>
-              <w:left w:w="98" w:type="dxa"/>
+              <w:left w:w="88" w:type="dxa"/>
             </w:tcMar>
           </w:tcPr>
           <w:p>
@@ -1890,7 +1806,7 @@
             <w:tcBorders/>
             <w:shd w:color="auto" w:fill="auto" w:val="clear"/>
             <w:tcMar>
-              <w:left w:w="98" w:type="dxa"/>
+              <w:left w:w="88" w:type="dxa"/>
             </w:tcMar>
           </w:tcPr>
           <w:p>
@@ -1911,7 +1827,7 @@
             <w:tcBorders/>
             <w:shd w:color="auto" w:fill="auto" w:val="clear"/>
             <w:tcMar>
-              <w:left w:w="98" w:type="dxa"/>
+              <w:left w:w="88" w:type="dxa"/>
             </w:tcMar>
           </w:tcPr>
           <w:p>
@@ -1932,7 +1848,7 @@
             <w:tcBorders/>
             <w:shd w:color="auto" w:fill="auto" w:val="clear"/>
             <w:tcMar>
-              <w:left w:w="98" w:type="dxa"/>
+              <w:left w:w="88" w:type="dxa"/>
             </w:tcMar>
           </w:tcPr>
           <w:p>
@@ -1953,7 +1869,7 @@
             <w:tcBorders/>
             <w:shd w:color="auto" w:fill="auto" w:val="clear"/>
             <w:tcMar>
-              <w:left w:w="98" w:type="dxa"/>
+              <w:left w:w="88" w:type="dxa"/>
             </w:tcMar>
           </w:tcPr>
           <w:p>
@@ -1974,7 +1890,7 @@
             <w:tcBorders/>
             <w:shd w:color="auto" w:fill="auto" w:val="clear"/>
             <w:tcMar>
-              <w:left w:w="98" w:type="dxa"/>
+              <w:left w:w="88" w:type="dxa"/>
             </w:tcMar>
           </w:tcPr>
           <w:p>
@@ -2266,8 +2182,8 @@
         </w:rPr>
         <w:t>- in relation to #19 is it possible that every reloan, if there are changes made in the client record, it will prompt that printing of updated client record is necessary? To compensate the controls since it</w:t>
       </w:r>
-      <w:bookmarkStart w:id="1" w:name="_GoBack"/>
-      <w:bookmarkEnd w:id="1"/>
+      <w:bookmarkStart w:id="2" w:name="_GoBack"/>
+      <w:bookmarkEnd w:id="2"/>
       <w:r>
         <w:rPr>
           <w:color w:val="FF0000"/>
@@ -2345,13 +2261,13 @@
         <w:rPr>
           <w:color w:val="3333FF"/>
         </w:rPr>
-        <w:t>(yes)</w:t>
-      </w:r>
-      <w:r>
-        <w:rPr>
-          <w:color w:val="FF0000"/>
-        </w:rPr>
-        <w:t xml:space="preserve"> </w:t>
+        <w:t xml:space="preserve">(yes - </w:t>
+      </w:r>
+      <w:r>
+        <w:rPr>
+          <w:color w:val="3333FF"/>
+        </w:rPr>
+        <w:t>done)</w:t>
       </w:r>
     </w:p>
     <w:p>

</xml_diff>